<commit_message>
Se agrega api para el formulario de registro
</commit_message>
<xml_diff>
--- a/static/CV_Kevin_Olivella_ATS_v2.docx
+++ b/static/CV_Kevin_Olivella_ATS_v2.docx
@@ -79,6 +79,50 @@
         </w:rPr>
         <w:t xml:space="preserve"> |</w:t>
       </w:r>
+      <w:r>
+        <w:rPr>
+          <w:lang w:val="es-CO"/>
+        </w:rPr>
+        <w:t xml:space="preserve"> </w:t>
+      </w:r>
+      <w:r>
+        <w:rPr>
+          <w:rFonts w:ascii="Segoe UI Emoji" w:hAnsi="Segoe UI Emoji" w:cs="Segoe UI Emoji"/>
+        </w:rPr>
+        <w:t>💻</w:t>
+      </w:r>
+      <w:r>
+        <w:rPr>
+          <w:lang w:val="es-CO"/>
+        </w:rPr>
+        <w:t xml:space="preserve"> </w:t>
+      </w:r>
+      <w:r>
+        <w:rPr>
+          <w:lang w:val="es-CO"/>
+        </w:rPr>
+        <w:t xml:space="preserve"> </w:t>
+      </w:r>
+      <w:proofErr w:type="spellStart"/>
+      <w:r>
+        <w:rPr>
+          <w:lang w:val="es-CO"/>
+        </w:rPr>
+        <w:t>Website</w:t>
+      </w:r>
+      <w:proofErr w:type="spellEnd"/>
+      <w:r>
+        <w:rPr>
+          <w:lang w:val="es-CO"/>
+        </w:rPr>
+        <w:t xml:space="preserve">: </w:t>
+      </w:r>
+      <w:r>
+        <w:rPr>
+          <w:lang w:val="es-CO"/>
+        </w:rPr>
+        <w:t>https://portafoliokevinolivella.netlify.app/</w:t>
+      </w:r>
     </w:p>
     <w:p>
       <w:pPr>
@@ -96,6 +140,7 @@
     </w:p>
     <w:p>
       <w:pPr>
+        <w:jc w:val="both"/>
         <w:rPr>
           <w:lang w:val="es-CO"/>
         </w:rPr>
@@ -706,27 +751,21 @@
           <w:lang w:val="es-CO"/>
         </w:rPr>
         <w:br/>
-        <w:t xml:space="preserve">- Base de datos MySQL, </w:t>
-      </w:r>
-      <w:proofErr w:type="spellStart"/>
-      <w:r>
-        <w:rPr>
-          <w:lang w:val="es-CO"/>
-        </w:rPr>
-        <w:t>backend</w:t>
-      </w:r>
-      <w:proofErr w:type="spellEnd"/>
-      <w:r>
-        <w:rPr>
-          <w:lang w:val="es-CO"/>
-        </w:rPr>
-        <w:t xml:space="preserve"> protegido </w:t>
-      </w:r>
-      <w:r>
-        <w:rPr>
-          <w:lang w:val="es-CO"/>
-        </w:rPr>
-        <w:t>con JWT y roles</w:t>
+        <w:t xml:space="preserve">- Base de datos </w:t>
+      </w:r>
+      <w:proofErr w:type="gramStart"/>
+      <w:r>
+        <w:rPr>
+          <w:lang w:val="es-CO"/>
+        </w:rPr>
+        <w:t>MySQL,  protegido</w:t>
+      </w:r>
+      <w:proofErr w:type="gramEnd"/>
+      <w:r>
+        <w:rPr>
+          <w:lang w:val="es-CO"/>
+        </w:rPr>
+        <w:t xml:space="preserve"> con JWT </w:t>
       </w:r>
       <w:r>
         <w:rPr>
@@ -805,73 +844,6 @@
           <w:lang w:val="es-CO"/>
         </w:rPr>
       </w:pPr>
-      <w:r>
-        <w:rPr>
-          <w:b/>
-          <w:bCs/>
-          <w:lang w:val="es-CO"/>
-        </w:rPr>
-        <w:lastRenderedPageBreak/>
-        <w:t>Análisis de Datos</w:t>
-      </w:r>
-      <w:r>
-        <w:rPr>
-          <w:lang w:val="es-CO"/>
-        </w:rPr>
-        <w:t xml:space="preserve"> – Proyecto con Python</w:t>
-      </w:r>
-      <w:r>
-        <w:rPr>
-          <w:lang w:val="es-CO"/>
-        </w:rPr>
-        <w:br/>
-        <w:t xml:space="preserve">- Aplicación web desarrollada con </w:t>
-      </w:r>
-      <w:proofErr w:type="spellStart"/>
-      <w:r>
-        <w:rPr>
-          <w:lang w:val="es-CO"/>
-        </w:rPr>
-        <w:t>Streamlit</w:t>
-      </w:r>
-      <w:proofErr w:type="spellEnd"/>
-      <w:r>
-        <w:rPr>
-          <w:lang w:val="es-CO"/>
-        </w:rPr>
-        <w:br/>
-        <w:t xml:space="preserve">- Manipulación y análisis de datos con Pandas y </w:t>
-      </w:r>
-      <w:proofErr w:type="spellStart"/>
-      <w:r>
-        <w:rPr>
-          <w:lang w:val="es-CO"/>
-        </w:rPr>
-        <w:t>NumPy</w:t>
-      </w:r>
-      <w:proofErr w:type="spellEnd"/>
-      <w:r>
-        <w:rPr>
-          <w:lang w:val="es-CO"/>
-        </w:rPr>
-        <w:br/>
-        <w:t xml:space="preserve">- Exportación de resultados en Excel con </w:t>
-      </w:r>
-      <w:proofErr w:type="spellStart"/>
-      <w:r>
-        <w:rPr>
-          <w:lang w:val="es-CO"/>
-        </w:rPr>
-        <w:t>OpenPyXL</w:t>
-      </w:r>
-      <w:proofErr w:type="spellEnd"/>
-      <w:r>
-        <w:rPr>
-          <w:lang w:val="es-CO"/>
-        </w:rPr>
-        <w:br/>
-        <w:t>- Proyecto orientado a facilitar el análisis de información desde archivos cargados por el usuario</w:t>
-      </w:r>
     </w:p>
     <w:p>
       <w:pPr>
@@ -879,6 +851,73 @@
           <w:lang w:val="es-CO"/>
         </w:rPr>
       </w:pPr>
+      <w:r>
+        <w:rPr>
+          <w:b/>
+          <w:bCs/>
+          <w:lang w:val="es-CO"/>
+        </w:rPr>
+        <w:lastRenderedPageBreak/>
+        <w:t>Análisis de Datos</w:t>
+      </w:r>
+      <w:r>
+        <w:rPr>
+          <w:lang w:val="es-CO"/>
+        </w:rPr>
+        <w:t xml:space="preserve"> – Proyecto con Python</w:t>
+      </w:r>
+      <w:r>
+        <w:rPr>
+          <w:lang w:val="es-CO"/>
+        </w:rPr>
+        <w:br/>
+        <w:t xml:space="preserve">- Aplicación web desarrollada con </w:t>
+      </w:r>
+      <w:proofErr w:type="spellStart"/>
+      <w:r>
+        <w:rPr>
+          <w:lang w:val="es-CO"/>
+        </w:rPr>
+        <w:t>Streamlit</w:t>
+      </w:r>
+      <w:proofErr w:type="spellEnd"/>
+      <w:r>
+        <w:rPr>
+          <w:lang w:val="es-CO"/>
+        </w:rPr>
+        <w:br/>
+        <w:t xml:space="preserve">- Manipulación y análisis de datos con Pandas y </w:t>
+      </w:r>
+      <w:proofErr w:type="spellStart"/>
+      <w:r>
+        <w:rPr>
+          <w:lang w:val="es-CO"/>
+        </w:rPr>
+        <w:t>NumPy</w:t>
+      </w:r>
+      <w:proofErr w:type="spellEnd"/>
+      <w:r>
+        <w:rPr>
+          <w:lang w:val="es-CO"/>
+        </w:rPr>
+        <w:br/>
+        <w:t xml:space="preserve">- Exportación de resultados en Excel con </w:t>
+      </w:r>
+      <w:proofErr w:type="spellStart"/>
+      <w:r>
+        <w:rPr>
+          <w:lang w:val="es-CO"/>
+        </w:rPr>
+        <w:t>OpenPyXL</w:t>
+      </w:r>
+      <w:proofErr w:type="spellEnd"/>
+      <w:r>
+        <w:rPr>
+          <w:lang w:val="es-CO"/>
+        </w:rPr>
+        <w:br/>
+        <w:t>- Proyecto orientado a facilitar el análisis de información desde archivos cargados por el usuario</w:t>
+      </w:r>
     </w:p>
     <w:p>
       <w:pPr>

</xml_diff>